<commit_message>
Implementecion de servicios REST
</commit_message>
<xml_diff>
--- a/Informe 2 Perfulandia.docx
+++ b/Informe 2 Perfulandia.docx
@@ -226,17 +226,17 @@
     </w:p>
     <w:sdt>
       <w:sdtPr>
+        <w:rPr>
+          <w:rFonts w:ascii="Aptos" w:eastAsia="Aptos" w:hAnsi="Aptos" w:cs="Aptos"/>
+          <w:b w:val="0"/>
+          <w:bCs w:val="0"/>
+        </w:rPr>
         <w:id w:val="-1825107061"/>
         <w:docPartObj>
           <w:docPartGallery w:val="Table of Contents"/>
           <w:docPartUnique/>
         </w:docPartObj>
       </w:sdtPr>
-      <w:sdtEndPr>
-        <w:rPr>
-          <w:rFonts w:ascii="Aptos" w:eastAsia="Aptos" w:hAnsi="Aptos" w:cs="Aptos"/>
-        </w:rPr>
-      </w:sdtEndPr>
       <w:sdtContent>
         <w:p>
           <w:pPr>
@@ -1295,10 +1295,7 @@
       <w:bookmarkStart w:id="8" w:name="_Toc199180982"/>
       <w:r>
         <w:lastRenderedPageBreak/>
-        <w:t>2</w:t>
-      </w:r>
-      <w:r>
-        <w:t>. Estructura del proyecto</w:t>
+        <w:t>2. Estructura del proyecto</w:t>
       </w:r>
       <w:bookmarkEnd w:id="8"/>
     </w:p>
@@ -1747,10 +1744,7 @@
       <w:bookmarkEnd w:id="9"/>
       <w:r>
         <w:lastRenderedPageBreak/>
-        <w:t>3</w:t>
-      </w:r>
-      <w:r>
-        <w:t>. Base de Datos</w:t>
+        <w:t>3. Base de Datos</w:t>
       </w:r>
       <w:bookmarkStart w:id="11" w:name="_heading=h.njwxuc6xykjw" w:colFirst="0" w:colLast="0"/>
       <w:bookmarkEnd w:id="10"/>
@@ -1968,10 +1962,7 @@
       <w:bookmarkStart w:id="13" w:name="_Toc199180984"/>
       <w:r>
         <w:lastRenderedPageBreak/>
-        <w:t>4</w:t>
-      </w:r>
-      <w:r>
-        <w:t>. Implementación de Servicios</w:t>
+        <w:t>4. Implementación de Servicios</w:t>
       </w:r>
       <w:bookmarkEnd w:id="13"/>
     </w:p>
@@ -2691,10 +2682,7 @@
       <w:bookmarkStart w:id="19" w:name="_Toc199180988"/>
       <w:r>
         <w:lastRenderedPageBreak/>
-        <w:t>5</w:t>
-      </w:r>
-      <w:r>
-        <w:t>. GitHub</w:t>
+        <w:t>5. GitHub</w:t>
       </w:r>
       <w:bookmarkEnd w:id="19"/>
     </w:p>
@@ -5229,6 +5217,7 @@
   <w:style w:type="character" w:default="1" w:styleId="Fuentedeprrafopredeter">
     <w:name w:val="Default Paragraph Font"/>
     <w:uiPriority w:val="1"/>
+    <w:semiHidden/>
     <w:unhideWhenUsed/>
   </w:style>
   <w:style w:type="table" w:default="1" w:styleId="Tablanormal">

</xml_diff>